<commit_message>
Update Analysis Team Composition.docx
</commit_message>
<xml_diff>
--- a/docpac_oct8/Analysis Team Composition.docx
+++ b/docpac_oct8/Analysis Team Composition.docx
@@ -1,6 +1,6 @@
 
 <file path=word/document.xml><?xml version="1.0" encoding="utf-8"?>
-<w:document xmlns:wpc="http://schemas.microsoft.com/office/word/2010/wordprocessingCanvas" xmlns:cx="http://schemas.microsoft.com/office/drawing/2014/chartex" xmlns:cx1="http://schemas.microsoft.com/office/drawing/2015/9/8/chartex" xmlns:cx2="http://schemas.microsoft.com/office/drawing/2015/10/21/chartex" xmlns:cx3="http://schemas.microsoft.com/office/drawing/2016/5/9/chartex" xmlns:cx4="http://schemas.microsoft.com/office/drawing/2016/5/10/chartex" xmlns:cx5="http://schemas.microsoft.com/office/drawing/2016/5/11/chartex" xmlns:cx6="http://schemas.microsoft.com/office/drawing/2016/5/12/chartex" xmlns:cx7="http://schemas.microsoft.com/office/drawing/2016/5/13/chartex" xmlns:cx8="http://schemas.microsoft.com/office/drawing/2016/5/14/chartex" xmlns:mc="http://schemas.openxmlformats.org/markup-compatibility/2006" xmlns:aink="http://schemas.microsoft.com/office/drawing/2016/ink" xmlns:am3d="http://schemas.microsoft.com/office/drawing/2017/model3d" xmlns:o="urn:schemas-microsoft-com:office:office" xmlns:r="http://schemas.openxmlformats.org/officeDocument/2006/relationships" xmlns:m="http://schemas.openxmlformats.org/officeDocument/2006/math" xmlns:v="urn:schemas-microsoft-com:vml" xmlns:wp14="http://schemas.microsoft.com/office/word/2010/wordprocessingDrawing" xmlns:wp="http://schemas.openxmlformats.org/drawingml/2006/wordprocessingDrawing" xmlns:w10="urn:schemas-microsoft-com:office:word" xmlns:w="http://schemas.openxmlformats.org/wordprocessingml/2006/main" xmlns:w14="http://schemas.microsoft.com/office/word/2010/wordml" xmlns:w15="http://schemas.microsoft.com/office/word/2012/wordml" xmlns:w16cex="http://schemas.microsoft.com/office/word/2018/wordml/cex" xmlns:w16cid="http://schemas.microsoft.com/office/word/2016/wordml/cid" xmlns:w16="http://schemas.microsoft.com/office/word/2018/wordml" xmlns:w16sdtdh="http://schemas.microsoft.com/office/word/2020/wordml/sdtdatahash" xmlns:w16se="http://schemas.microsoft.com/office/word/2015/wordml/symex" xmlns:wpg="http://schemas.microsoft.com/office/word/2010/wordprocessingGroup" xmlns:wpi="http://schemas.microsoft.com/office/word/2010/wordprocessingInk" xmlns:wne="http://schemas.microsoft.com/office/word/2006/wordml" xmlns:wps="http://schemas.microsoft.com/office/word/2010/wordprocessingShape" mc:Ignorable="w14 w15 w16se w16cid w16 w16cex w16sdtdh wp14">
+<w:document xmlns:wpc="http://schemas.microsoft.com/office/word/2010/wordprocessingCanvas" xmlns:cx="http://schemas.microsoft.com/office/drawing/2014/chartex" xmlns:cx1="http://schemas.microsoft.com/office/drawing/2015/9/8/chartex" xmlns:cx2="http://schemas.microsoft.com/office/drawing/2015/10/21/chartex" xmlns:cx3="http://schemas.microsoft.com/office/drawing/2016/5/9/chartex" xmlns:cx4="http://schemas.microsoft.com/office/drawing/2016/5/10/chartex" xmlns:cx5="http://schemas.microsoft.com/office/drawing/2016/5/11/chartex" xmlns:cx6="http://schemas.microsoft.com/office/drawing/2016/5/12/chartex" xmlns:cx7="http://schemas.microsoft.com/office/drawing/2016/5/13/chartex" xmlns:cx8="http://schemas.microsoft.com/office/drawing/2016/5/14/chartex" xmlns:mc="http://schemas.openxmlformats.org/markup-compatibility/2006" xmlns:aink="http://schemas.microsoft.com/office/drawing/2016/ink" xmlns:am3d="http://schemas.microsoft.com/office/drawing/2017/model3d" xmlns:o="urn:schemas-microsoft-com:office:office" xmlns:r="http://schemas.openxmlformats.org/officeDocument/2006/relationships" xmlns:m="http://schemas.openxmlformats.org/officeDocument/2006/math" xmlns:v="urn:schemas-microsoft-com:vml" xmlns:wp14="http://schemas.microsoft.com/office/word/2010/wordprocessingDrawing" xmlns:wp="http://schemas.openxmlformats.org/drawingml/2006/wordprocessingDrawing" xmlns:w10="urn:schemas-microsoft-com:office:word" xmlns:w="http://schemas.openxmlformats.org/wordprocessingml/2006/main" xmlns:w14="http://schemas.microsoft.com/office/word/2010/wordml" xmlns:w15="http://schemas.microsoft.com/office/word/2012/wordml" xmlns:w16cid="http://schemas.microsoft.com/office/word/2016/wordml/cid" xmlns:w16se="http://schemas.microsoft.com/office/word/2015/wordml/symex" xmlns:wpg="http://schemas.microsoft.com/office/word/2010/wordprocessingGroup" xmlns:wpi="http://schemas.microsoft.com/office/word/2010/wordprocessingInk" xmlns:wne="http://schemas.microsoft.com/office/word/2006/wordml" xmlns:wps="http://schemas.microsoft.com/office/word/2010/wordprocessingShape" mc:Ignorable="w14 w15 w16se w16cid wp14">
   <w:body>
     <w:p>
       <w:pPr>
@@ -1125,35 +1125,6 @@
     <w:p>
       <w:pPr>
         <w:rPr>
-          <w:rFonts w:eastAsiaTheme="majorEastAsia" w:cstheme="majorBidi"/>
-          <w:color w:val="1F3864" w:themeColor="accent1" w:themeShade="80"/>
-          <w:sz w:val="32"/>
-          <w:szCs w:val="32"/>
-        </w:rPr>
-      </w:pPr>
-    </w:p>
-    <w:p>
-      <w:pPr>
-        <w:rPr>
-          <w:rFonts w:eastAsiaTheme="majorEastAsia" w:cstheme="majorBidi"/>
-          <w:color w:val="1F3864" w:themeColor="accent1" w:themeShade="80"/>
-          <w:sz w:val="32"/>
-          <w:szCs w:val="32"/>
-        </w:rPr>
-      </w:pPr>
-      <w:r>
-        <w:rPr>
-          <w:rFonts w:eastAsiaTheme="majorEastAsia" w:cstheme="majorBidi"/>
-          <w:color w:val="1F3864" w:themeColor="accent1" w:themeShade="80"/>
-          <w:sz w:val="32"/>
-          <w:szCs w:val="32"/>
-        </w:rPr>
-        <w:br w:type="page"/>
-      </w:r>
-    </w:p>
-    <w:p>
-      <w:pPr>
-        <w:rPr>
           <w:b/>
           <w:bCs/>
         </w:rPr>
@@ -1164,21 +1135,7 @@
           <w:bCs/>
         </w:rPr>
         <w:lastRenderedPageBreak/>
-        <w:t xml:space="preserve">Should </w:t>
-      </w:r>
-      <w:r>
-        <w:rPr>
-          <w:b/>
-          <w:bCs/>
-        </w:rPr>
-        <w:t>team members with much lower grades than their team be removed from that team</w:t>
-      </w:r>
-      <w:r>
-        <w:rPr>
-          <w:b/>
-          <w:bCs/>
-        </w:rPr>
-        <w:t>?</w:t>
+        <w:t>Should team members with much lower grades than their team be removed from that team?</w:t>
       </w:r>
     </w:p>
     <w:tbl>
@@ -2317,282 +2274,12 @@
           <w:szCs w:val="32"/>
         </w:rPr>
       </w:pPr>
-    </w:p>
-    <w:p>
-      <w:pPr>
-        <w:rPr>
-          <w:b/>
-          <w:bCs/>
-        </w:rPr>
-      </w:pPr>
-      <w:r>
-        <w:rPr>
-          <w:b/>
-          <w:bCs/>
-        </w:rPr>
-        <w:t>Should teams with the best grades be allowed to pick their projects?</w:t>
-      </w:r>
-    </w:p>
-    <w:tbl>
-      <w:tblPr>
-        <w:tblStyle w:val="PlainTable1"/>
-        <w:tblW w:w="0" w:type="auto"/>
-        <w:tblLook w:val="04A0" w:firstRow="1" w:lastRow="0" w:firstColumn="1" w:lastColumn="0" w:noHBand="0" w:noVBand="1"/>
-      </w:tblPr>
-      <w:tblGrid>
-        <w:gridCol w:w="9360"/>
-      </w:tblGrid>
-      <w:tr>
-        <w:trPr>
-          <w:cnfStyle w:val="100000000000" w:firstRow="1" w:lastRow="0" w:firstColumn="0" w:lastColumn="0" w:oddVBand="0" w:evenVBand="0" w:oddHBand="0" w:evenHBand="0" w:firstRowFirstColumn="0" w:firstRowLastColumn="0" w:lastRowFirstColumn="0" w:lastRowLastColumn="0"/>
-        </w:trPr>
-        <w:tc>
-          <w:tcPr>
-            <w:cnfStyle w:val="001000000000" w:firstRow="0" w:lastRow="0" w:firstColumn="1" w:lastColumn="0" w:oddVBand="0" w:evenVBand="0" w:oddHBand="0" w:evenHBand="0" w:firstRowFirstColumn="0" w:firstRowLastColumn="0" w:lastRowFirstColumn="0" w:lastRowLastColumn="0"/>
-            <w:tcW w:w="9360" w:type="dxa"/>
-            <w:tcBorders>
-              <w:left w:val="nil"/>
-              <w:bottom w:val="nil"/>
-              <w:right w:val="nil"/>
-            </w:tcBorders>
-          </w:tcPr>
-          <w:p>
-            <w:pPr>
-              <w:rPr>
-                <w:sz w:val="16"/>
-                <w:szCs w:val="16"/>
-              </w:rPr>
-            </w:pPr>
-          </w:p>
-        </w:tc>
-      </w:tr>
-      <w:tr>
-        <w:trPr>
-          <w:cnfStyle w:val="000000100000" w:firstRow="0" w:lastRow="0" w:firstColumn="0" w:lastColumn="0" w:oddVBand="0" w:evenVBand="0" w:oddHBand="1" w:evenHBand="0" w:firstRowFirstColumn="0" w:firstRowLastColumn="0" w:lastRowFirstColumn="0" w:lastRowLastColumn="0"/>
-        </w:trPr>
-        <w:tc>
-          <w:tcPr>
-            <w:cnfStyle w:val="001000000000" w:firstRow="0" w:lastRow="0" w:firstColumn="1" w:lastColumn="0" w:oddVBand="0" w:evenVBand="0" w:oddHBand="0" w:evenHBand="0" w:firstRowFirstColumn="0" w:firstRowLastColumn="0" w:lastRowFirstColumn="0" w:lastRowLastColumn="0"/>
-            <w:tcW w:w="9360" w:type="dxa"/>
-            <w:tcBorders>
-              <w:top w:val="nil"/>
-              <w:left w:val="nil"/>
-              <w:bottom w:val="single" w:sz="8" w:space="0" w:color="auto"/>
-              <w:right w:val="nil"/>
-            </w:tcBorders>
-          </w:tcPr>
-          <w:p>
-            <w:pPr>
-              <w:rPr>
-                <w:sz w:val="16"/>
-                <w:szCs w:val="16"/>
-              </w:rPr>
-            </w:pPr>
-          </w:p>
-        </w:tc>
-      </w:tr>
-      <w:tr>
-        <w:tc>
-          <w:tcPr>
-            <w:cnfStyle w:val="001000000000" w:firstRow="0" w:lastRow="0" w:firstColumn="1" w:lastColumn="0" w:oddVBand="0" w:evenVBand="0" w:oddHBand="0" w:evenHBand="0" w:firstRowFirstColumn="0" w:firstRowLastColumn="0" w:lastRowFirstColumn="0" w:lastRowLastColumn="0"/>
-            <w:tcW w:w="9360" w:type="dxa"/>
-            <w:tcBorders>
-              <w:top w:val="single" w:sz="8" w:space="0" w:color="auto"/>
-              <w:left w:val="nil"/>
-              <w:bottom w:val="nil"/>
-              <w:right w:val="nil"/>
-            </w:tcBorders>
-          </w:tcPr>
-          <w:p>
-            <w:pPr>
-              <w:rPr>
-                <w:sz w:val="16"/>
-                <w:szCs w:val="16"/>
-              </w:rPr>
-            </w:pPr>
-          </w:p>
-        </w:tc>
-      </w:tr>
-      <w:tr>
-        <w:trPr>
-          <w:cnfStyle w:val="000000100000" w:firstRow="0" w:lastRow="0" w:firstColumn="0" w:lastColumn="0" w:oddVBand="0" w:evenVBand="0" w:oddHBand="1" w:evenHBand="0" w:firstRowFirstColumn="0" w:firstRowLastColumn="0" w:lastRowFirstColumn="0" w:lastRowLastColumn="0"/>
-        </w:trPr>
-        <w:tc>
-          <w:tcPr>
-            <w:cnfStyle w:val="001000000000" w:firstRow="0" w:lastRow="0" w:firstColumn="1" w:lastColumn="0" w:oddVBand="0" w:evenVBand="0" w:oddHBand="0" w:evenHBand="0" w:firstRowFirstColumn="0" w:firstRowLastColumn="0" w:lastRowFirstColumn="0" w:lastRowLastColumn="0"/>
-            <w:tcW w:w="9360" w:type="dxa"/>
-            <w:tcBorders>
-              <w:top w:val="nil"/>
-              <w:left w:val="nil"/>
-              <w:bottom w:val="nil"/>
-              <w:right w:val="nil"/>
-            </w:tcBorders>
-          </w:tcPr>
-          <w:p>
-            <w:pPr>
-              <w:rPr>
-                <w:sz w:val="16"/>
-                <w:szCs w:val="16"/>
-              </w:rPr>
-            </w:pPr>
-          </w:p>
-        </w:tc>
-      </w:tr>
-      <w:tr>
-        <w:tc>
-          <w:tcPr>
-            <w:cnfStyle w:val="001000000000" w:firstRow="0" w:lastRow="0" w:firstColumn="1" w:lastColumn="0" w:oddVBand="0" w:evenVBand="0" w:oddHBand="0" w:evenHBand="0" w:firstRowFirstColumn="0" w:firstRowLastColumn="0" w:lastRowFirstColumn="0" w:lastRowLastColumn="0"/>
-            <w:tcW w:w="9360" w:type="dxa"/>
-            <w:tcBorders>
-              <w:top w:val="single" w:sz="8" w:space="0" w:color="auto"/>
-              <w:left w:val="nil"/>
-              <w:bottom w:val="nil"/>
-              <w:right w:val="nil"/>
-            </w:tcBorders>
-          </w:tcPr>
-          <w:p>
-            <w:pPr>
-              <w:rPr>
-                <w:sz w:val="16"/>
-                <w:szCs w:val="16"/>
-              </w:rPr>
-            </w:pPr>
-          </w:p>
-        </w:tc>
-      </w:tr>
-      <w:tr>
-        <w:trPr>
-          <w:cnfStyle w:val="000000100000" w:firstRow="0" w:lastRow="0" w:firstColumn="0" w:lastColumn="0" w:oddVBand="0" w:evenVBand="0" w:oddHBand="1" w:evenHBand="0" w:firstRowFirstColumn="0" w:firstRowLastColumn="0" w:lastRowFirstColumn="0" w:lastRowLastColumn="0"/>
-        </w:trPr>
-        <w:tc>
-          <w:tcPr>
-            <w:cnfStyle w:val="001000000000" w:firstRow="0" w:lastRow="0" w:firstColumn="1" w:lastColumn="0" w:oddVBand="0" w:evenVBand="0" w:oddHBand="0" w:evenHBand="0" w:firstRowFirstColumn="0" w:firstRowLastColumn="0" w:lastRowFirstColumn="0" w:lastRowLastColumn="0"/>
-            <w:tcW w:w="9360" w:type="dxa"/>
-            <w:tcBorders>
-              <w:top w:val="nil"/>
-              <w:left w:val="nil"/>
-              <w:bottom w:val="single" w:sz="8" w:space="0" w:color="auto"/>
-              <w:right w:val="nil"/>
-            </w:tcBorders>
-          </w:tcPr>
-          <w:p>
-            <w:pPr>
-              <w:rPr>
-                <w:sz w:val="16"/>
-                <w:szCs w:val="16"/>
-              </w:rPr>
-            </w:pPr>
-          </w:p>
-        </w:tc>
-      </w:tr>
-      <w:tr>
-        <w:tc>
-          <w:tcPr>
-            <w:cnfStyle w:val="001000000000" w:firstRow="0" w:lastRow="0" w:firstColumn="1" w:lastColumn="0" w:oddVBand="0" w:evenVBand="0" w:oddHBand="0" w:evenHBand="0" w:firstRowFirstColumn="0" w:firstRowLastColumn="0" w:lastRowFirstColumn="0" w:lastRowLastColumn="0"/>
-            <w:tcW w:w="9360" w:type="dxa"/>
-            <w:tcBorders>
-              <w:top w:val="single" w:sz="8" w:space="0" w:color="auto"/>
-              <w:left w:val="nil"/>
-              <w:bottom w:val="nil"/>
-              <w:right w:val="nil"/>
-            </w:tcBorders>
-          </w:tcPr>
-          <w:p>
-            <w:pPr>
-              <w:rPr>
-                <w:sz w:val="16"/>
-                <w:szCs w:val="16"/>
-              </w:rPr>
-            </w:pPr>
-          </w:p>
-        </w:tc>
-      </w:tr>
-      <w:tr>
-        <w:trPr>
-          <w:cnfStyle w:val="000000100000" w:firstRow="0" w:lastRow="0" w:firstColumn="0" w:lastColumn="0" w:oddVBand="0" w:evenVBand="0" w:oddHBand="1" w:evenHBand="0" w:firstRowFirstColumn="0" w:firstRowLastColumn="0" w:lastRowFirstColumn="0" w:lastRowLastColumn="0"/>
-        </w:trPr>
-        <w:tc>
-          <w:tcPr>
-            <w:cnfStyle w:val="001000000000" w:firstRow="0" w:lastRow="0" w:firstColumn="1" w:lastColumn="0" w:oddVBand="0" w:evenVBand="0" w:oddHBand="0" w:evenHBand="0" w:firstRowFirstColumn="0" w:firstRowLastColumn="0" w:lastRowFirstColumn="0" w:lastRowLastColumn="0"/>
-            <w:tcW w:w="9360" w:type="dxa"/>
-            <w:tcBorders>
-              <w:top w:val="nil"/>
-              <w:left w:val="nil"/>
-              <w:bottom w:val="single" w:sz="8" w:space="0" w:color="auto"/>
-              <w:right w:val="nil"/>
-            </w:tcBorders>
-          </w:tcPr>
-          <w:p>
-            <w:pPr>
-              <w:rPr>
-                <w:sz w:val="16"/>
-                <w:szCs w:val="16"/>
-              </w:rPr>
-            </w:pPr>
-          </w:p>
-        </w:tc>
-      </w:tr>
-      <w:tr>
-        <w:tc>
-          <w:tcPr>
-            <w:cnfStyle w:val="001000000000" w:firstRow="0" w:lastRow="0" w:firstColumn="1" w:lastColumn="0" w:oddVBand="0" w:evenVBand="0" w:oddHBand="0" w:evenHBand="0" w:firstRowFirstColumn="0" w:firstRowLastColumn="0" w:lastRowFirstColumn="0" w:lastRowLastColumn="0"/>
-            <w:tcW w:w="9360" w:type="dxa"/>
-            <w:tcBorders>
-              <w:top w:val="single" w:sz="8" w:space="0" w:color="auto"/>
-              <w:left w:val="nil"/>
-              <w:bottom w:val="nil"/>
-              <w:right w:val="nil"/>
-            </w:tcBorders>
-          </w:tcPr>
-          <w:p>
-            <w:pPr>
-              <w:rPr>
-                <w:sz w:val="16"/>
-                <w:szCs w:val="16"/>
-              </w:rPr>
-            </w:pPr>
-          </w:p>
-        </w:tc>
-      </w:tr>
-      <w:tr>
-        <w:trPr>
-          <w:cnfStyle w:val="000000100000" w:firstRow="0" w:lastRow="0" w:firstColumn="0" w:lastColumn="0" w:oddVBand="0" w:evenVBand="0" w:oddHBand="1" w:evenHBand="0" w:firstRowFirstColumn="0" w:firstRowLastColumn="0" w:lastRowFirstColumn="0" w:lastRowLastColumn="0"/>
-        </w:trPr>
-        <w:tc>
-          <w:tcPr>
-            <w:cnfStyle w:val="001000000000" w:firstRow="0" w:lastRow="0" w:firstColumn="1" w:lastColumn="0" w:oddVBand="0" w:evenVBand="0" w:oddHBand="0" w:evenHBand="0" w:firstRowFirstColumn="0" w:firstRowLastColumn="0" w:lastRowFirstColumn="0" w:lastRowLastColumn="0"/>
-            <w:tcW w:w="9360" w:type="dxa"/>
-            <w:tcBorders>
-              <w:top w:val="nil"/>
-              <w:left w:val="nil"/>
-              <w:bottom w:val="single" w:sz="8" w:space="0" w:color="auto"/>
-              <w:right w:val="nil"/>
-            </w:tcBorders>
-          </w:tcPr>
-          <w:p>
-            <w:pPr>
-              <w:rPr>
-                <w:sz w:val="16"/>
-                <w:szCs w:val="16"/>
-              </w:rPr>
-            </w:pPr>
-          </w:p>
-        </w:tc>
-      </w:tr>
-    </w:tbl>
-    <w:p>
-      <w:pPr>
-        <w:rPr>
-          <w:rFonts w:eastAsiaTheme="majorEastAsia" w:cstheme="majorBidi"/>
-          <w:color w:val="1F3864" w:themeColor="accent1" w:themeShade="80"/>
-          <w:sz w:val="32"/>
-          <w:szCs w:val="32"/>
-        </w:rPr>
-      </w:pPr>
+      <w:bookmarkStart w:id="0" w:name="_GoBack"/>
+      <w:bookmarkEnd w:id="0"/>
     </w:p>
     <w:sectPr>
-      <w:pgSz w:w="12240" w:h="15840" w:orient="landscape" w:code="262"/>
-      <w:pgMar w:top="720" w:right="1440" w:bottom="245" w:left="1440" w:header="0" w:footer="0" w:gutter="0"/>
+      <w:pgSz w:w="12240" w:h="15840" w:code="1"/>
+      <w:pgMar w:top="1440" w:right="1440" w:bottom="1440" w:left="1440" w:header="0" w:footer="0" w:gutter="0"/>
       <w:cols w:space="720"/>
       <w:docGrid w:linePitch="360"/>
     </w:sectPr>
@@ -2601,7 +2288,7 @@
 </file>
 
 <file path=word/endnotes.xml><?xml version="1.0" encoding="utf-8"?>
-<w:endnotes xmlns:wpc="http://schemas.microsoft.com/office/word/2010/wordprocessingCanvas" xmlns:cx="http://schemas.microsoft.com/office/drawing/2014/chartex" xmlns:cx1="http://schemas.microsoft.com/office/drawing/2015/9/8/chartex" xmlns:cx2="http://schemas.microsoft.com/office/drawing/2015/10/21/chartex" xmlns:cx3="http://schemas.microsoft.com/office/drawing/2016/5/9/chartex" xmlns:cx4="http://schemas.microsoft.com/office/drawing/2016/5/10/chartex" xmlns:cx5="http://schemas.microsoft.com/office/drawing/2016/5/11/chartex" xmlns:cx6="http://schemas.microsoft.com/office/drawing/2016/5/12/chartex" xmlns:cx7="http://schemas.microsoft.com/office/drawing/2016/5/13/chartex" xmlns:cx8="http://schemas.microsoft.com/office/drawing/2016/5/14/chartex" xmlns:mc="http://schemas.openxmlformats.org/markup-compatibility/2006" xmlns:aink="http://schemas.microsoft.com/office/drawing/2016/ink" xmlns:am3d="http://schemas.microsoft.com/office/drawing/2017/model3d" xmlns:o="urn:schemas-microsoft-com:office:office" xmlns:r="http://schemas.openxmlformats.org/officeDocument/2006/relationships" xmlns:m="http://schemas.openxmlformats.org/officeDocument/2006/math" xmlns:v="urn:schemas-microsoft-com:vml" xmlns:wp14="http://schemas.microsoft.com/office/word/2010/wordprocessingDrawing" xmlns:wp="http://schemas.openxmlformats.org/drawingml/2006/wordprocessingDrawing" xmlns:w10="urn:schemas-microsoft-com:office:word" xmlns:w="http://schemas.openxmlformats.org/wordprocessingml/2006/main" xmlns:w14="http://schemas.microsoft.com/office/word/2010/wordml" xmlns:w15="http://schemas.microsoft.com/office/word/2012/wordml" xmlns:w16cex="http://schemas.microsoft.com/office/word/2018/wordml/cex" xmlns:w16cid="http://schemas.microsoft.com/office/word/2016/wordml/cid" xmlns:w16="http://schemas.microsoft.com/office/word/2018/wordml" xmlns:w16sdtdh="http://schemas.microsoft.com/office/word/2020/wordml/sdtdatahash" xmlns:w16se="http://schemas.microsoft.com/office/word/2015/wordml/symex" xmlns:wpg="http://schemas.microsoft.com/office/word/2010/wordprocessingGroup" xmlns:wpi="http://schemas.microsoft.com/office/word/2010/wordprocessingInk" xmlns:wne="http://schemas.microsoft.com/office/word/2006/wordml" xmlns:wps="http://schemas.microsoft.com/office/word/2010/wordprocessingShape" mc:Ignorable="w14 w15 w16se w16cid w16 w16cex w16sdtdh wp14">
+<w:endnotes xmlns:wpc="http://schemas.microsoft.com/office/word/2010/wordprocessingCanvas" xmlns:cx="http://schemas.microsoft.com/office/drawing/2014/chartex" xmlns:cx1="http://schemas.microsoft.com/office/drawing/2015/9/8/chartex" xmlns:cx2="http://schemas.microsoft.com/office/drawing/2015/10/21/chartex" xmlns:cx3="http://schemas.microsoft.com/office/drawing/2016/5/9/chartex" xmlns:cx4="http://schemas.microsoft.com/office/drawing/2016/5/10/chartex" xmlns:cx5="http://schemas.microsoft.com/office/drawing/2016/5/11/chartex" xmlns:cx6="http://schemas.microsoft.com/office/drawing/2016/5/12/chartex" xmlns:cx7="http://schemas.microsoft.com/office/drawing/2016/5/13/chartex" xmlns:cx8="http://schemas.microsoft.com/office/drawing/2016/5/14/chartex" xmlns:mc="http://schemas.openxmlformats.org/markup-compatibility/2006" xmlns:aink="http://schemas.microsoft.com/office/drawing/2016/ink" xmlns:am3d="http://schemas.microsoft.com/office/drawing/2017/model3d" xmlns:o="urn:schemas-microsoft-com:office:office" xmlns:r="http://schemas.openxmlformats.org/officeDocument/2006/relationships" xmlns:m="http://schemas.openxmlformats.org/officeDocument/2006/math" xmlns:v="urn:schemas-microsoft-com:vml" xmlns:wp14="http://schemas.microsoft.com/office/word/2010/wordprocessingDrawing" xmlns:wp="http://schemas.openxmlformats.org/drawingml/2006/wordprocessingDrawing" xmlns:w10="urn:schemas-microsoft-com:office:word" xmlns:w="http://schemas.openxmlformats.org/wordprocessingml/2006/main" xmlns:w14="http://schemas.microsoft.com/office/word/2010/wordml" xmlns:w15="http://schemas.microsoft.com/office/word/2012/wordml" xmlns:w16cid="http://schemas.microsoft.com/office/word/2016/wordml/cid" xmlns:w16se="http://schemas.microsoft.com/office/word/2015/wordml/symex" xmlns:wpg="http://schemas.microsoft.com/office/word/2010/wordprocessingGroup" xmlns:wpi="http://schemas.microsoft.com/office/word/2010/wordprocessingInk" xmlns:wne="http://schemas.microsoft.com/office/word/2006/wordml" xmlns:wps="http://schemas.microsoft.com/office/word/2010/wordprocessingShape" mc:Ignorable="w14 w15 w16se w16cid wp14">
   <w:endnote w:type="separator" w:id="-1">
     <w:p>
       <w:pPr>
@@ -2633,7 +2320,7 @@
 </file>
 
 <file path=word/footnotes.xml><?xml version="1.0" encoding="utf-8"?>
-<w:footnotes xmlns:wpc="http://schemas.microsoft.com/office/word/2010/wordprocessingCanvas" xmlns:cx="http://schemas.microsoft.com/office/drawing/2014/chartex" xmlns:cx1="http://schemas.microsoft.com/office/drawing/2015/9/8/chartex" xmlns:cx2="http://schemas.microsoft.com/office/drawing/2015/10/21/chartex" xmlns:cx3="http://schemas.microsoft.com/office/drawing/2016/5/9/chartex" xmlns:cx4="http://schemas.microsoft.com/office/drawing/2016/5/10/chartex" xmlns:cx5="http://schemas.microsoft.com/office/drawing/2016/5/11/chartex" xmlns:cx6="http://schemas.microsoft.com/office/drawing/2016/5/12/chartex" xmlns:cx7="http://schemas.microsoft.com/office/drawing/2016/5/13/chartex" xmlns:cx8="http://schemas.microsoft.com/office/drawing/2016/5/14/chartex" xmlns:mc="http://schemas.openxmlformats.org/markup-compatibility/2006" xmlns:aink="http://schemas.microsoft.com/office/drawing/2016/ink" xmlns:am3d="http://schemas.microsoft.com/office/drawing/2017/model3d" xmlns:o="urn:schemas-microsoft-com:office:office" xmlns:r="http://schemas.openxmlformats.org/officeDocument/2006/relationships" xmlns:m="http://schemas.openxmlformats.org/officeDocument/2006/math" xmlns:v="urn:schemas-microsoft-com:vml" xmlns:wp14="http://schemas.microsoft.com/office/word/2010/wordprocessingDrawing" xmlns:wp="http://schemas.openxmlformats.org/drawingml/2006/wordprocessingDrawing" xmlns:w10="urn:schemas-microsoft-com:office:word" xmlns:w="http://schemas.openxmlformats.org/wordprocessingml/2006/main" xmlns:w14="http://schemas.microsoft.com/office/word/2010/wordml" xmlns:w15="http://schemas.microsoft.com/office/word/2012/wordml" xmlns:w16cex="http://schemas.microsoft.com/office/word/2018/wordml/cex" xmlns:w16cid="http://schemas.microsoft.com/office/word/2016/wordml/cid" xmlns:w16="http://schemas.microsoft.com/office/word/2018/wordml" xmlns:w16sdtdh="http://schemas.microsoft.com/office/word/2020/wordml/sdtdatahash" xmlns:w16se="http://schemas.microsoft.com/office/word/2015/wordml/symex" xmlns:wpg="http://schemas.microsoft.com/office/word/2010/wordprocessingGroup" xmlns:wpi="http://schemas.microsoft.com/office/word/2010/wordprocessingInk" xmlns:wne="http://schemas.microsoft.com/office/word/2006/wordml" xmlns:wps="http://schemas.microsoft.com/office/word/2010/wordprocessingShape" mc:Ignorable="w14 w15 w16se w16cid w16 w16cex w16sdtdh wp14">
+<w:footnotes xmlns:wpc="http://schemas.microsoft.com/office/word/2010/wordprocessingCanvas" xmlns:cx="http://schemas.microsoft.com/office/drawing/2014/chartex" xmlns:cx1="http://schemas.microsoft.com/office/drawing/2015/9/8/chartex" xmlns:cx2="http://schemas.microsoft.com/office/drawing/2015/10/21/chartex" xmlns:cx3="http://schemas.microsoft.com/office/drawing/2016/5/9/chartex" xmlns:cx4="http://schemas.microsoft.com/office/drawing/2016/5/10/chartex" xmlns:cx5="http://schemas.microsoft.com/office/drawing/2016/5/11/chartex" xmlns:cx6="http://schemas.microsoft.com/office/drawing/2016/5/12/chartex" xmlns:cx7="http://schemas.microsoft.com/office/drawing/2016/5/13/chartex" xmlns:cx8="http://schemas.microsoft.com/office/drawing/2016/5/14/chartex" xmlns:mc="http://schemas.openxmlformats.org/markup-compatibility/2006" xmlns:aink="http://schemas.microsoft.com/office/drawing/2016/ink" xmlns:am3d="http://schemas.microsoft.com/office/drawing/2017/model3d" xmlns:o="urn:schemas-microsoft-com:office:office" xmlns:r="http://schemas.openxmlformats.org/officeDocument/2006/relationships" xmlns:m="http://schemas.openxmlformats.org/officeDocument/2006/math" xmlns:v="urn:schemas-microsoft-com:vml" xmlns:wp14="http://schemas.microsoft.com/office/word/2010/wordprocessingDrawing" xmlns:wp="http://schemas.openxmlformats.org/drawingml/2006/wordprocessingDrawing" xmlns:w10="urn:schemas-microsoft-com:office:word" xmlns:w="http://schemas.openxmlformats.org/wordprocessingml/2006/main" xmlns:w14="http://schemas.microsoft.com/office/word/2010/wordml" xmlns:w15="http://schemas.microsoft.com/office/word/2012/wordml" xmlns:w16cid="http://schemas.microsoft.com/office/word/2016/wordml/cid" xmlns:w16se="http://schemas.microsoft.com/office/word/2015/wordml/symex" xmlns:wpg="http://schemas.microsoft.com/office/word/2010/wordprocessingGroup" xmlns:wpi="http://schemas.microsoft.com/office/word/2010/wordprocessingInk" xmlns:wne="http://schemas.microsoft.com/office/word/2006/wordml" xmlns:wps="http://schemas.microsoft.com/office/word/2010/wordprocessingShape" mc:Ignorable="w14 w15 w16se w16cid wp14">
   <w:footnote w:type="separator" w:id="-1">
     <w:p>
       <w:pPr>
@@ -2665,7 +2352,7 @@
 </file>
 
 <file path=word/numbering.xml><?xml version="1.0" encoding="utf-8"?>
-<w:numbering xmlns:wpc="http://schemas.microsoft.com/office/word/2010/wordprocessingCanvas" xmlns:cx="http://schemas.microsoft.com/office/drawing/2014/chartex" xmlns:cx1="http://schemas.microsoft.com/office/drawing/2015/9/8/chartex" xmlns:cx2="http://schemas.microsoft.com/office/drawing/2015/10/21/chartex" xmlns:cx3="http://schemas.microsoft.com/office/drawing/2016/5/9/chartex" xmlns:cx4="http://schemas.microsoft.com/office/drawing/2016/5/10/chartex" xmlns:cx5="http://schemas.microsoft.com/office/drawing/2016/5/11/chartex" xmlns:cx6="http://schemas.microsoft.com/office/drawing/2016/5/12/chartex" xmlns:cx7="http://schemas.microsoft.com/office/drawing/2016/5/13/chartex" xmlns:cx8="http://schemas.microsoft.com/office/drawing/2016/5/14/chartex" xmlns:mc="http://schemas.openxmlformats.org/markup-compatibility/2006" xmlns:aink="http://schemas.microsoft.com/office/drawing/2016/ink" xmlns:am3d="http://schemas.microsoft.com/office/drawing/2017/model3d" xmlns:o="urn:schemas-microsoft-com:office:office" xmlns:r="http://schemas.openxmlformats.org/officeDocument/2006/relationships" xmlns:m="http://schemas.openxmlformats.org/officeDocument/2006/math" xmlns:v="urn:schemas-microsoft-com:vml" xmlns:wp14="http://schemas.microsoft.com/office/word/2010/wordprocessingDrawing" xmlns:wp="http://schemas.openxmlformats.org/drawingml/2006/wordprocessingDrawing" xmlns:w10="urn:schemas-microsoft-com:office:word" xmlns:w="http://schemas.openxmlformats.org/wordprocessingml/2006/main" xmlns:w14="http://schemas.microsoft.com/office/word/2010/wordml" xmlns:w15="http://schemas.microsoft.com/office/word/2012/wordml" xmlns:w16cex="http://schemas.microsoft.com/office/word/2018/wordml/cex" xmlns:w16cid="http://schemas.microsoft.com/office/word/2016/wordml/cid" xmlns:w16="http://schemas.microsoft.com/office/word/2018/wordml" xmlns:w16sdtdh="http://schemas.microsoft.com/office/word/2020/wordml/sdtdatahash" xmlns:w16se="http://schemas.microsoft.com/office/word/2015/wordml/symex" xmlns:wpg="http://schemas.microsoft.com/office/word/2010/wordprocessingGroup" xmlns:wpi="http://schemas.microsoft.com/office/word/2010/wordprocessingInk" xmlns:wne="http://schemas.microsoft.com/office/word/2006/wordml" xmlns:wps="http://schemas.microsoft.com/office/word/2010/wordprocessingShape" mc:Ignorable="w14 w15 w16se w16cid w16 w16cex w16sdtdh wp14">
+<w:numbering xmlns:wpc="http://schemas.microsoft.com/office/word/2010/wordprocessingCanvas" xmlns:cx="http://schemas.microsoft.com/office/drawing/2014/chartex" xmlns:cx1="http://schemas.microsoft.com/office/drawing/2015/9/8/chartex" xmlns:cx2="http://schemas.microsoft.com/office/drawing/2015/10/21/chartex" xmlns:cx3="http://schemas.microsoft.com/office/drawing/2016/5/9/chartex" xmlns:cx4="http://schemas.microsoft.com/office/drawing/2016/5/10/chartex" xmlns:cx5="http://schemas.microsoft.com/office/drawing/2016/5/11/chartex" xmlns:cx6="http://schemas.microsoft.com/office/drawing/2016/5/12/chartex" xmlns:cx7="http://schemas.microsoft.com/office/drawing/2016/5/13/chartex" xmlns:cx8="http://schemas.microsoft.com/office/drawing/2016/5/14/chartex" xmlns:mc="http://schemas.openxmlformats.org/markup-compatibility/2006" xmlns:aink="http://schemas.microsoft.com/office/drawing/2016/ink" xmlns:am3d="http://schemas.microsoft.com/office/drawing/2017/model3d" xmlns:o="urn:schemas-microsoft-com:office:office" xmlns:r="http://schemas.openxmlformats.org/officeDocument/2006/relationships" xmlns:m="http://schemas.openxmlformats.org/officeDocument/2006/math" xmlns:v="urn:schemas-microsoft-com:vml" xmlns:wp14="http://schemas.microsoft.com/office/word/2010/wordprocessingDrawing" xmlns:wp="http://schemas.openxmlformats.org/drawingml/2006/wordprocessingDrawing" xmlns:w10="urn:schemas-microsoft-com:office:word" xmlns:w="http://schemas.openxmlformats.org/wordprocessingml/2006/main" xmlns:w14="http://schemas.microsoft.com/office/word/2010/wordml" xmlns:w15="http://schemas.microsoft.com/office/word/2012/wordml" xmlns:w16cid="http://schemas.microsoft.com/office/word/2016/wordml/cid" xmlns:w16se="http://schemas.microsoft.com/office/word/2015/wordml/symex" xmlns:wpg="http://schemas.microsoft.com/office/word/2010/wordprocessingGroup" xmlns:wpi="http://schemas.microsoft.com/office/word/2010/wordprocessingInk" xmlns:wne="http://schemas.microsoft.com/office/word/2006/wordml" xmlns:wps="http://schemas.microsoft.com/office/word/2010/wordprocessingShape" mc:Ignorable="w14 w15 w16se w16cid wp14">
   <w:numPicBullet w:numPicBulletId="0">
     <w:pict>
       <v:shapetype id="_x0000_t75" coordsize="21600,21600" o:spt="75" o:preferrelative="t" path="m@4@5l@4@11@9@11@9@5xe" filled="f" stroked="f">
@@ -8435,7 +8122,7 @@
 </file>
 
 <file path=word/styles.xml><?xml version="1.0" encoding="utf-8"?>
-<w:styles xmlns:mc="http://schemas.openxmlformats.org/markup-compatibility/2006" xmlns:r="http://schemas.openxmlformats.org/officeDocument/2006/relationships" xmlns:w="http://schemas.openxmlformats.org/wordprocessingml/2006/main" xmlns:w14="http://schemas.microsoft.com/office/word/2010/wordml" xmlns:w15="http://schemas.microsoft.com/office/word/2012/wordml" xmlns:w16cex="http://schemas.microsoft.com/office/word/2018/wordml/cex" xmlns:w16cid="http://schemas.microsoft.com/office/word/2016/wordml/cid" xmlns:w16="http://schemas.microsoft.com/office/word/2018/wordml" xmlns:w16sdtdh="http://schemas.microsoft.com/office/word/2020/wordml/sdtdatahash" xmlns:w16se="http://schemas.microsoft.com/office/word/2015/wordml/symex" mc:Ignorable="w14 w15 w16se w16cid w16 w16cex w16sdtdh">
+<w:styles xmlns:mc="http://schemas.openxmlformats.org/markup-compatibility/2006" xmlns:r="http://schemas.openxmlformats.org/officeDocument/2006/relationships" xmlns:w="http://schemas.openxmlformats.org/wordprocessingml/2006/main" xmlns:w14="http://schemas.microsoft.com/office/word/2010/wordml" xmlns:w15="http://schemas.microsoft.com/office/word/2012/wordml" xmlns:w16cid="http://schemas.microsoft.com/office/word/2016/wordml/cid" xmlns:w16se="http://schemas.microsoft.com/office/word/2015/wordml/symex" mc:Ignorable="w14 w15 w16se w16cid">
   <w:docDefaults>
     <w:rPrDefault>
       <w:rPr>
@@ -8451,7 +8138,7 @@
       </w:pPr>
     </w:pPrDefault>
   </w:docDefaults>
-  <w:latentStyles w:defLockedState="0" w:defUIPriority="99" w:defSemiHidden="0" w:defUnhideWhenUsed="0" w:defQFormat="0" w:count="376">
+  <w:latentStyles w:defLockedState="0" w:defUIPriority="99" w:defSemiHidden="0" w:defUnhideWhenUsed="0" w:defQFormat="0" w:count="375">
     <w:lsdException w:name="Normal" w:uiPriority="0" w:qFormat="1"/>
     <w:lsdException w:name="heading 1" w:uiPriority="9" w:qFormat="1"/>
     <w:lsdException w:name="heading 2" w:semiHidden="1" w:uiPriority="9" w:unhideWhenUsed="1" w:qFormat="1"/>
@@ -8827,7 +8514,6 @@
     <w:lsdException w:name="Smart Hyperlink" w:semiHidden="1" w:unhideWhenUsed="1"/>
     <w:lsdException w:name="Hashtag" w:semiHidden="1" w:unhideWhenUsed="1"/>
     <w:lsdException w:name="Unresolved Mention" w:semiHidden="1" w:unhideWhenUsed="1"/>
-    <w:lsdException w:name="Smart Link" w:semiHidden="1" w:unhideWhenUsed="1"/>
   </w:latentStyles>
   <w:style w:type="paragraph" w:default="1" w:styleId="Normal">
     <w:name w:val="Normal"/>
@@ -9767,19 +9453,12 @@
 </file>
 
 <file path=customXml/item1.xml><?xml version="1.0" encoding="utf-8"?>
-<b:Sources xmlns:b="http://schemas.openxmlformats.org/officeDocument/2006/bibliography" xmlns="http://schemas.openxmlformats.org/officeDocument/2006/bibliography" SelectedStyle="\APASixthEditionOfficeOnline.xsl" StyleName="APA" Version="6"/>
+<p:properties xmlns:p="http://schemas.microsoft.com/office/2006/metadata/properties" xmlns:xsi="http://www.w3.org/2001/XMLSchema-instance" xmlns:pc="http://schemas.microsoft.com/office/infopath/2007/PartnerControls">
+  <documentManagement/>
+</p:properties>
 </file>
 
 <file path=customXml/item2.xml><?xml version="1.0" encoding="utf-8"?>
-<?mso-contentType ?>
-<FormTemplates xmlns="http://schemas.microsoft.com/sharepoint/v3/contenttype/forms">
-  <Display>DocumentLibraryForm</Display>
-  <Edit>DocumentLibraryForm</Edit>
-  <New>DocumentLibraryForm</New>
-</FormTemplates>
-</file>
-
-<file path=customXml/item3.xml><?xml version="1.0" encoding="utf-8"?>
 <ct:contentTypeSchema xmlns:ct="http://schemas.microsoft.com/office/2006/metadata/contentType" xmlns:ma="http://schemas.microsoft.com/office/2006/metadata/properties/metaAttributes" ct:_="" ma:_="" ma:contentTypeName="Document" ma:contentTypeID="0x010100ABA223F759147049B9D8A25DED07DD24" ma:contentTypeVersion="14" ma:contentTypeDescription="Create a new document." ma:contentTypeScope="" ma:versionID="754cccfe17833f4d06e0267dc9c12ab7">
   <xsd:schema xmlns:xsd="http://www.w3.org/2001/XMLSchema" xmlns:xs="http://www.w3.org/2001/XMLSchema" xmlns:p="http://schemas.microsoft.com/office/2006/metadata/properties" xmlns:ns3="cc9255bc-4d99-4f42-bba5-857cbcc6e725" xmlns:ns4="fc2bff61-6a31-4c51-9f32-b9bba46405e5" targetNamespace="http://schemas.microsoft.com/office/2006/metadata/properties" ma:root="true" ma:fieldsID="e32414dc8724dfdc561355c14801bc84" ns3:_="" ns4:_="">
     <xsd:import namespace="cc9255bc-4d99-4f42-bba5-857cbcc6e725"/>
@@ -10008,29 +9687,37 @@
 </ct:contentTypeSchema>
 </file>
 
+<file path=customXml/item3.xml><?xml version="1.0" encoding="utf-8"?>
+<?mso-contentType ?>
+<FormTemplates xmlns="http://schemas.microsoft.com/sharepoint/v3/contenttype/forms">
+  <Display>DocumentLibraryForm</Display>
+  <Edit>DocumentLibraryForm</Edit>
+  <New>DocumentLibraryForm</New>
+</FormTemplates>
+</file>
+
 <file path=customXml/item4.xml><?xml version="1.0" encoding="utf-8"?>
-<p:properties xmlns:p="http://schemas.microsoft.com/office/2006/metadata/properties" xmlns:xsi="http://www.w3.org/2001/XMLSchema-instance" xmlns:pc="http://schemas.microsoft.com/office/infopath/2007/PartnerControls">
-  <documentManagement/>
-</p:properties>
+<b:Sources xmlns:b="http://schemas.openxmlformats.org/officeDocument/2006/bibliography" xmlns="http://schemas.openxmlformats.org/officeDocument/2006/bibliography" SelectedStyle="\APASixthEditionOfficeOnline.xsl" StyleName="APA" Version="6"/>
 </file>
 
 <file path=customXml/itemProps1.xml><?xml version="1.0" encoding="utf-8"?>
-<ds:datastoreItem xmlns:ds="http://schemas.openxmlformats.org/officeDocument/2006/customXml" ds:itemID="{8D9B8DDB-91C6-4602-80C7-CFCBCFC1E845}">
+<ds:datastoreItem xmlns:ds="http://schemas.openxmlformats.org/officeDocument/2006/customXml" ds:itemID="{9849282B-67B3-426A-88CF-06741A57A774}">
   <ds:schemaRefs>
-    <ds:schemaRef ds:uri="http://schemas.openxmlformats.org/officeDocument/2006/bibliography"/>
+    <ds:schemaRef ds:uri="cc9255bc-4d99-4f42-bba5-857cbcc6e725"/>
+    <ds:schemaRef ds:uri="http://schemas.microsoft.com/office/2006/metadata/properties"/>
+    <ds:schemaRef ds:uri="http://schemas.openxmlformats.org/package/2006/metadata/core-properties"/>
+    <ds:schemaRef ds:uri="http://schemas.microsoft.com/office/2006/documentManagement/types"/>
+    <ds:schemaRef ds:uri="http://purl.org/dc/elements/1.1/"/>
+    <ds:schemaRef ds:uri="http://purl.org/dc/terms/"/>
+    <ds:schemaRef ds:uri="http://schemas.microsoft.com/office/infopath/2007/PartnerControls"/>
+    <ds:schemaRef ds:uri="fc2bff61-6a31-4c51-9f32-b9bba46405e5"/>
+    <ds:schemaRef ds:uri="http://www.w3.org/XML/1998/namespace"/>
+    <ds:schemaRef ds:uri="http://purl.org/dc/dcmitype/"/>
   </ds:schemaRefs>
 </ds:datastoreItem>
 </file>
 
 <file path=customXml/itemProps2.xml><?xml version="1.0" encoding="utf-8"?>
-<ds:datastoreItem xmlns:ds="http://schemas.openxmlformats.org/officeDocument/2006/customXml" ds:itemID="{E1348E40-A9A5-4199-92A0-5FD0DEFF8C5D}">
-  <ds:schemaRefs>
-    <ds:schemaRef ds:uri="http://schemas.microsoft.com/sharepoint/v3/contenttype/forms"/>
-  </ds:schemaRefs>
-</ds:datastoreItem>
-</file>
-
-<file path=customXml/itemProps3.xml><?xml version="1.0" encoding="utf-8"?>
 <ds:datastoreItem xmlns:ds="http://schemas.openxmlformats.org/officeDocument/2006/customXml" ds:itemID="{F3D352BD-A389-4E68-9D82-FA4447C25180}">
   <ds:schemaRefs>
     <ds:schemaRef ds:uri="http://schemas.microsoft.com/office/2006/metadata/contentType"/>
@@ -10049,11 +9736,18 @@
 </ds:datastoreItem>
 </file>
 
+<file path=customXml/itemProps3.xml><?xml version="1.0" encoding="utf-8"?>
+<ds:datastoreItem xmlns:ds="http://schemas.openxmlformats.org/officeDocument/2006/customXml" ds:itemID="{E1348E40-A9A5-4199-92A0-5FD0DEFF8C5D}">
+  <ds:schemaRefs>
+    <ds:schemaRef ds:uri="http://schemas.microsoft.com/sharepoint/v3/contenttype/forms"/>
+  </ds:schemaRefs>
+</ds:datastoreItem>
+</file>
+
 <file path=customXml/itemProps4.xml><?xml version="1.0" encoding="utf-8"?>
-<ds:datastoreItem xmlns:ds="http://schemas.openxmlformats.org/officeDocument/2006/customXml" ds:itemID="{9849282B-67B3-426A-88CF-06741A57A774}">
+<ds:datastoreItem xmlns:ds="http://schemas.openxmlformats.org/officeDocument/2006/customXml" ds:itemID="{995456DD-F280-4240-8979-047AD3640E04}">
   <ds:schemaRefs>
-    <ds:schemaRef ds:uri="http://schemas.microsoft.com/office/2006/metadata/properties"/>
-    <ds:schemaRef ds:uri="http://schemas.microsoft.com/office/infopath/2007/PartnerControls"/>
+    <ds:schemaRef ds:uri="http://schemas.openxmlformats.org/officeDocument/2006/bibliography"/>
   </ds:schemaRefs>
 </ds:datastoreItem>
 </file>
</xml_diff>